<commit_message>
Updated to reflect new career at Crossover
</commit_message>
<xml_diff>
--- a/static/resume-legacy.docx
+++ b/static/resume-legacy.docx
@@ -4,14 +4,231 @@
   <w:body>
     <w:p>
       <w:pPr>
+        <w:spacing w:after="0"/>
+        <w:rPr>
+          <w:rFonts w:cs="Arial"/>
+          <w:b/>
+          <w:color w:val="002060"/>
+          <w:sz w:val="48"/>
+        </w:rPr>
+      </w:pPr>
+      <w:r>
+        <w:rPr>
+          <w:rFonts w:cs="Arial"/>
+          <w:b/>
+          <w:color w:val="002060"/>
+          <w:sz w:val="48"/>
+        </w:rPr>
+        <w:t>Ryan Keller</w:t>
+      </w:r>
+    </w:p>
+    <w:p>
+      <w:pPr>
+        <w:spacing w:after="0" w:line="240" w:lineRule="auto"/>
+        <w:rPr>
+          <w:rFonts w:cs="Arial"/>
+          <w:color w:val="auto"/>
+          <w:sz w:val="24"/>
+          <w:szCs w:val="24"/>
+        </w:rPr>
+      </w:pPr>
+      <w:r>
+        <w:rPr>
+          <w:rFonts w:cs="Arial"/>
+          <w:color w:val="auto"/>
+          <w:sz w:val="24"/>
+          <w:szCs w:val="24"/>
+        </w:rPr>
+        <w:t xml:space="preserve">Full Stack </w:t>
+      </w:r>
+      <w:r>
+        <w:rPr>
+          <w:rFonts w:cs="Arial"/>
+          <w:color w:val="auto"/>
+          <w:sz w:val="24"/>
+          <w:szCs w:val="24"/>
+        </w:rPr>
+        <w:t xml:space="preserve">Developer </w:t>
+      </w:r>
+      <w:r>
+        <w:rPr>
+          <w:rFonts w:cs="Arial"/>
+          <w:color w:val="auto"/>
+          <w:sz w:val="24"/>
+          <w:szCs w:val="24"/>
+        </w:rPr>
+        <w:t>with background in security and DevOps. Bootcamp alum</w:t>
+      </w:r>
+      <w:r>
+        <w:rPr>
+          <w:rFonts w:cs="Arial"/>
+          <w:color w:val="auto"/>
+          <w:sz w:val="24"/>
+          <w:szCs w:val="24"/>
+        </w:rPr>
+        <w:t>nus</w:t>
+      </w:r>
+      <w:r>
+        <w:rPr>
+          <w:rFonts w:cs="Arial"/>
+          <w:color w:val="auto"/>
+          <w:sz w:val="24"/>
+          <w:szCs w:val="24"/>
+        </w:rPr>
+        <w:t>;</w:t>
+      </w:r>
+      <w:r>
+        <w:rPr>
+          <w:rFonts w:cs="Arial"/>
+          <w:color w:val="auto"/>
+          <w:sz w:val="24"/>
+          <w:szCs w:val="24"/>
+        </w:rPr>
+        <w:t xml:space="preserve"> graduating B.S</w:t>
+      </w:r>
+      <w:r>
+        <w:rPr>
+          <w:rFonts w:cs="Arial"/>
+          <w:color w:val="auto"/>
+          <w:sz w:val="24"/>
+          <w:szCs w:val="24"/>
+        </w:rPr>
+        <w:t>.</w:t>
+      </w:r>
+      <w:r>
+        <w:rPr>
+          <w:rFonts w:cs="Arial"/>
+          <w:color w:val="auto"/>
+          <w:sz w:val="24"/>
+          <w:szCs w:val="24"/>
+        </w:rPr>
+        <w:t xml:space="preserve"> in Informatics June 2019.</w:t>
+      </w:r>
+    </w:p>
+    <w:p>
+      <w:pPr>
+        <w:spacing w:after="0" w:line="300" w:lineRule="auto"/>
+        <w:jc w:val="right"/>
+        <w:rPr>
+          <w:rFonts w:cs="Arial"/>
+          <w:color w:val="auto"/>
+          <w:szCs w:val="20"/>
+        </w:rPr>
+        <w:sectPr>
+          <w:type w:val="continuous"/>
+          <w:pgSz w:w="12240" w:h="15840" w:code="1"/>
+          <w:pgMar w:top="720" w:right="720" w:bottom="720" w:left="720" w:header="720" w:footer="720" w:gutter="0"/>
+          <w:cols w:num="2" w:space="432" w:equalWidth="0">
+            <w:col w:w="6840" w:space="432"/>
+            <w:col w:w="3528"/>
+          </w:cols>
+          <w:vAlign w:val="center"/>
+          <w:docGrid w:linePitch="299"/>
+        </w:sectPr>
+      </w:pPr>
+      <w:hyperlink r:id="rId8" w:history="1">
+        <w:r>
+          <w:rPr>
+            <w:rStyle w:val="Hyperlink"/>
+            <w:rFonts w:cs="Arial"/>
+            <w:color w:val="auto"/>
+            <w:szCs w:val="20"/>
+            <w:u w:val="none"/>
+          </w:rPr>
+          <w:t>https://github.com/rckeller</w:t>
+        </w:r>
+      </w:hyperlink>
+      <w:r>
+        <w:rPr>
+          <w:rFonts w:cs="Arial"/>
+          <w:color w:val="auto"/>
+          <w:szCs w:val="20"/>
+        </w:rPr>
+        <w:br/>
+      </w:r>
+      <w:hyperlink r:id="rId9" w:history="1">
+        <w:r>
+          <w:rPr>
+            <w:rStyle w:val="Hyperlink"/>
+            <w:rFonts w:cs="Arial"/>
+            <w:color w:val="auto"/>
+            <w:szCs w:val="20"/>
+            <w:u w:val="none"/>
+          </w:rPr>
+          <w:t>https://rykeller.com</w:t>
+        </w:r>
+      </w:hyperlink>
+      <w:r>
+        <w:rPr>
+          <w:rFonts w:cs="Arial"/>
+          <w:color w:val="auto"/>
+          <w:szCs w:val="20"/>
+        </w:rPr>
+        <w:t xml:space="preserve"> </w:t>
+      </w:r>
+      <w:r>
+        <w:rPr>
+          <w:rFonts w:cs="Arial"/>
+          <w:color w:val="auto"/>
+          <w:szCs w:val="20"/>
+        </w:rPr>
+        <w:br/>
+      </w:r>
+      <w:r>
+        <w:rPr>
+          <w:rFonts w:cs="Arial"/>
+          <w:color w:val="auto"/>
+          <w:szCs w:val="20"/>
+        </w:rPr>
+        <w:t>rykeller@uw.edu</w:t>
+      </w:r>
+      <w:r>
+        <w:rPr>
+          <w:rFonts w:cs="Arial"/>
+          <w:color w:val="auto"/>
+          <w:szCs w:val="20"/>
+        </w:rPr>
+        <w:br/>
+        <w:t>Seattle, WA; Can Relocate</w:t>
+      </w:r>
+    </w:p>
+    <w:p>
+      <w:pPr>
+        <w:spacing w:after="0" w:line="240" w:lineRule="auto"/>
+        <w:rPr>
+          <w:color w:val="auto"/>
+          <w:sz w:val="2"/>
+          <w:szCs w:val="2"/>
+        </w:rPr>
+        <w:sectPr>
+          <w:type w:val="continuous"/>
+          <w:pgSz w:w="12240" w:h="15840" w:code="1"/>
+          <w:pgMar w:top="720" w:right="720" w:bottom="720" w:left="720" w:header="720" w:footer="720" w:gutter="0"/>
+          <w:cols w:space="432"/>
+          <w:vAlign w:val="center"/>
+          <w:docGrid w:linePitch="299"/>
+        </w:sectPr>
+      </w:pPr>
+    </w:p>
+    <w:p>
+      <w:pPr>
         <w:pStyle w:val="Title"/>
-        <w:spacing w:before="0" w:after="160"/>
+        <w:spacing w:after="160"/>
         <w:ind w:left="-14"/>
-      </w:pPr>
-      <w:r>
+        <w:rPr>
+          <w:b w:val="0"/>
+        </w:rPr>
+      </w:pPr>
+      <w:r>
+        <w:rPr>
+          <w:b w:val="0"/>
+        </w:rPr>
         <w:t xml:space="preserve">Professional </w:t>
       </w:r>
       <w:r>
+        <w:rPr>
+          <w:b w:val="0"/>
+        </w:rPr>
         <w:t>Experience</w:t>
       </w:r>
     </w:p>
@@ -20,24 +237,26 @@
         <w:tabs>
           <w:tab w:val="right" w:pos="6538"/>
         </w:tabs>
-        <w:spacing w:after="0"/>
-        <w:ind w:left="-15"/>
-        <w:rPr>
-          <w:rFonts w:cs="Arial"/>
-          <w:color w:val="A5A5A5"/>
-          <w:szCs w:val="20"/>
-        </w:rPr>
-      </w:pPr>
-      <w:r>
+        <w:spacing w:before="160" w:after="0"/>
+        <w:ind w:left="-14"/>
         <w:rPr>
           <w:rStyle w:val="Heading1Char"/>
         </w:rPr>
+      </w:pPr>
+      <w:r>
+        <w:rPr>
+          <w:rStyle w:val="Heading1Char"/>
+        </w:rPr>
         <w:t>Capital One</w:t>
       </w:r>
     </w:p>
     <w:p>
       <w:pPr>
         <w:pStyle w:val="Heading2"/>
+        <w:tabs>
+          <w:tab w:val="clear" w:pos="6538"/>
+          <w:tab w:val="right" w:pos="6840"/>
+        </w:tabs>
       </w:pPr>
       <w:r>
         <w:t>Software Engineering Intern</w:t>
@@ -65,7 +284,7 @@
           <w:numId w:val="1"/>
         </w:numPr>
         <w:spacing w:after="3" w:line="261" w:lineRule="auto"/>
-        <w:ind w:right="41" w:hanging="126"/>
+        <w:ind w:left="180" w:right="41" w:hanging="180"/>
         <w:rPr>
           <w:rFonts w:eastAsia="Arial" w:cs="Arial"/>
         </w:rPr>
@@ -74,15 +293,7 @@
         <w:rPr>
           <w:rFonts w:eastAsia="Arial" w:cs="Arial"/>
         </w:rPr>
-        <w:t>Led a team of 6 developers, providing 1:1 mentorship, developing application architecture and establishin</w:t>
-      </w:r>
-      <w:bookmarkStart w:id="0" w:name="_GoBack"/>
-      <w:bookmarkEnd w:id="0"/>
-      <w:r>
-        <w:rPr>
-          <w:rFonts w:eastAsia="Arial" w:cs="Arial"/>
-        </w:rPr>
-        <w:t>g team best-practices.</w:t>
+        <w:t>Led a team of 6 developers, providing 1:1 mentorship, developing application architecture and establishing team best-practices.</w:t>
       </w:r>
     </w:p>
     <w:p>
@@ -92,7 +303,7 @@
           <w:numId w:val="1"/>
         </w:numPr>
         <w:spacing w:after="3" w:line="261" w:lineRule="auto"/>
-        <w:ind w:right="41" w:hanging="126"/>
+        <w:ind w:left="180" w:right="41" w:hanging="180"/>
         <w:rPr>
           <w:rFonts w:cs="Arial"/>
           <w:iCs/>
@@ -100,34 +311,43 @@
       </w:pPr>
       <w:r>
         <w:rPr>
-          <w:rFonts w:eastAsia="Arial" w:cs="Arial"/>
-        </w:rPr>
-        <w:t xml:space="preserve">Developed security infrastructure and event management (SIEM) </w:t>
-      </w:r>
-      <w:r>
-        <w:rPr>
-          <w:rFonts w:eastAsia="Arial" w:cs="Arial"/>
-        </w:rPr>
-        <w:t xml:space="preserve">web applications </w:t>
-      </w:r>
-      <w:r>
-        <w:rPr>
-          <w:rFonts w:eastAsia="Arial" w:cs="Arial"/>
-        </w:rPr>
-        <w:t>and automated incident response platforms.</w:t>
-      </w:r>
-    </w:p>
-    <w:p>
-      <w:pPr>
-        <w:rPr>
           <w:rFonts w:cs="Arial"/>
           <w:iCs/>
         </w:rPr>
+        <w:t>Created several company-wide UI component libraries for data visualization, client-side state management, and application hardening.</w:t>
+      </w:r>
+    </w:p>
+    <w:p>
+      <w:pPr>
+        <w:numPr>
+          <w:ilvl w:val="0"/>
+          <w:numId w:val="1"/>
+        </w:numPr>
+        <w:spacing w:after="3" w:line="261" w:lineRule="auto"/>
+        <w:ind w:left="180" w:right="41" w:hanging="180"/>
+        <w:rPr>
+          <w:rFonts w:cs="Arial"/>
+          <w:iCs/>
+        </w:rPr>
+      </w:pPr>
+      <w:r>
+        <w:rPr>
+          <w:rFonts w:cs="Arial"/>
+          <w:iCs/>
+        </w:rPr>
+        <w:t xml:space="preserve">Developed full stack security applications used to define and enforce security policies, profile attack vectors, and automatically triage breaches. </w:t>
+      </w:r>
+    </w:p>
+    <w:p>
+      <w:pPr>
+        <w:rPr>
+          <w:rFonts w:cs="Arial"/>
+          <w:iCs/>
+        </w:rPr>
       </w:pPr>
       <w:r>
         <w:rPr>
           <w:sz w:val="18"/>
-          <w:u w:val="single"/>
         </w:rPr>
         <w:t>Technologies</w:t>
       </w:r>
@@ -146,23 +366,7 @@
           <w:rFonts w:cs="Arial"/>
           <w:sz w:val="18"/>
         </w:rPr>
-        <w:t xml:space="preserve">Go, Node, React, </w:t>
-      </w:r>
-      <w:r>
-        <w:rPr>
-          <w:rStyle w:val="Emphasis"/>
-          <w:rFonts w:cs="Arial"/>
-          <w:sz w:val="18"/>
-        </w:rPr>
-        <w:t>Webpack</w:t>
-      </w:r>
-      <w:r>
-        <w:rPr>
-          <w:rStyle w:val="Emphasis"/>
-          <w:rFonts w:cs="Arial"/>
-          <w:sz w:val="18"/>
-        </w:rPr>
-        <w:t>, Rollup, MongoDB, AWS</w:t>
+        <w:t>Go, Node, React, Webpack, Rollup, MongoDB, AWS</w:t>
       </w:r>
     </w:p>
     <w:p>
@@ -186,6 +390,10 @@
     <w:p>
       <w:pPr>
         <w:pStyle w:val="Heading2"/>
+        <w:tabs>
+          <w:tab w:val="clear" w:pos="6538"/>
+          <w:tab w:val="right" w:pos="6840"/>
+        </w:tabs>
         <w:rPr>
           <w:rFonts w:asciiTheme="minorHAnsi" w:eastAsiaTheme="minorEastAsia" w:hAnsiTheme="minorHAnsi" w:cstheme="minorBidi"/>
           <w:b w:val="0"/>
@@ -222,7 +430,7 @@
           <w:numId w:val="1"/>
         </w:numPr>
         <w:spacing w:after="3" w:line="261" w:lineRule="auto"/>
-        <w:ind w:right="41" w:hanging="126"/>
+        <w:ind w:left="180" w:right="41" w:hanging="180"/>
         <w:rPr>
           <w:rFonts w:eastAsia="Arial" w:cs="Arial"/>
         </w:rPr>
@@ -231,108 +439,7 @@
         <w:rPr>
           <w:rFonts w:eastAsia="Arial" w:cs="Arial"/>
         </w:rPr>
-        <w:t>Design and implement micro-segmentation strategies, including proofs of concept capable of scaling to support 14,000 nodes within heterogenous environments - premises, cloud, and virtualized.</w:t>
-      </w:r>
-    </w:p>
-    <w:p>
-      <w:pPr>
-        <w:numPr>
-          <w:ilvl w:val="0"/>
-          <w:numId w:val="1"/>
-        </w:numPr>
-        <w:spacing w:after="0" w:line="262" w:lineRule="auto"/>
-        <w:ind w:left="130" w:right="43" w:hanging="130"/>
-        <w:rPr>
-          <w:rFonts w:eastAsia="Arial" w:cs="Arial"/>
-        </w:rPr>
-      </w:pPr>
-      <w:r>
-        <w:rPr>
-          <w:rFonts w:eastAsia="Arial"/>
-          <w:iCs/>
-        </w:rPr>
-        <w:t xml:space="preserve">Research emerging solutions for security </w:t>
-      </w:r>
-      <w:r>
-        <w:rPr>
-          <w:rFonts w:eastAsia="Arial" w:cs="Arial"/>
-        </w:rPr>
-        <w:t>infrastructure</w:t>
-      </w:r>
-      <w:r>
-        <w:rPr>
-          <w:rFonts w:eastAsia="Arial"/>
-          <w:iCs/>
-        </w:rPr>
-        <w:t xml:space="preserve"> automation.</w:t>
-      </w:r>
-    </w:p>
-    <w:p>
-      <w:pPr>
-        <w:rPr>
-          <w:sz w:val="18"/>
-        </w:rPr>
-      </w:pPr>
-      <w:r>
-        <w:rPr>
-          <w:sz w:val="18"/>
-          <w:u w:val="single"/>
-        </w:rPr>
-        <w:t>Technologies</w:t>
-      </w:r>
-      <w:r>
-        <w:rPr>
-          <w:sz w:val="18"/>
-        </w:rPr>
-        <w:t xml:space="preserve">: </w:t>
-      </w:r>
-      <w:r>
-        <w:rPr>
-          <w:i/>
-          <w:sz w:val="18"/>
-        </w:rPr>
-        <w:t xml:space="preserve">Software Defined Perimeter, VMware NSX, </w:t>
-      </w:r>
-      <w:proofErr w:type="spellStart"/>
-      <w:r>
-        <w:rPr>
-          <w:i/>
-          <w:sz w:val="18"/>
-        </w:rPr>
-        <w:t>CyberRange</w:t>
-      </w:r>
-      <w:proofErr w:type="spellEnd"/>
-    </w:p>
-    <w:p>
-      <w:pPr>
-        <w:pStyle w:val="Heading2"/>
-        <w:rPr>
-          <w:rFonts w:asciiTheme="minorHAnsi" w:eastAsiaTheme="minorEastAsia" w:hAnsiTheme="minorHAnsi" w:cstheme="minorBidi"/>
-          <w:b w:val="0"/>
-          <w:spacing w:val="15"/>
-          <w:szCs w:val="20"/>
-        </w:rPr>
-      </w:pPr>
-      <w:r>
-        <w:t>DevOps Engineer</w:t>
-      </w:r>
-      <w:r>
-        <w:t>ing</w:t>
-      </w:r>
-      <w:r>
-        <w:t xml:space="preserve"> Co-Op</w:t>
-      </w:r>
-      <w:r>
-        <w:tab/>
-      </w:r>
-      <w:r>
-        <w:rPr>
-          <w:rFonts w:eastAsia="Calibri"/>
-          <w:b w:val="0"/>
-          <w:color w:val="A5A5A5"/>
-          <w:szCs w:val="20"/>
-        </w:rPr>
-        <w:t>2017 - 2018</w:t>
+        <w:t>Researched emerging solutions for security infrastructure automation, creating proofs-of-concept capable of scaling to support 14,000 nodes.</w:t>
       </w:r>
     </w:p>
     <w:p>
@@ -342,16 +449,89 @@
           <w:numId w:val="1"/>
         </w:numPr>
         <w:spacing w:after="3" w:line="261" w:lineRule="auto"/>
-        <w:ind w:right="41" w:hanging="126"/>
+        <w:ind w:left="180" w:right="41" w:hanging="180"/>
+        <w:rPr>
+          <w:sz w:val="18"/>
+        </w:rPr>
+      </w:pPr>
+      <w:r>
         <w:rPr>
           <w:rFonts w:eastAsia="Arial" w:cs="Arial"/>
         </w:rPr>
-      </w:pPr>
-      <w:r>
-        <w:rPr>
-          <w:rFonts w:eastAsia="Arial" w:cs="Arial"/>
-        </w:rPr>
-        <w:t>Automate continuous integration pipelines and provisioning of cloud “Infrastructure on Demand” using scripts and automation frameworks.</w:t>
+        <w:t>Developed full stack applications and data ingestion systems for cyber threat intelligence, automating the collection of emerging threat data.</w:t>
+      </w:r>
+    </w:p>
+    <w:p>
+      <w:pPr>
+        <w:spacing w:after="80"/>
+        <w:rPr>
+          <w:sz w:val="18"/>
+        </w:rPr>
+      </w:pPr>
+      <w:r>
+        <w:rPr>
+          <w:rStyle w:val="Emphasis"/>
+          <w:rFonts w:cs="Arial"/>
+          <w:i w:val="0"/>
+          <w:sz w:val="18"/>
+        </w:rPr>
+        <w:t>Technologies</w:t>
+      </w:r>
+      <w:r>
+        <w:rPr>
+          <w:sz w:val="18"/>
+        </w:rPr>
+        <w:t xml:space="preserve">: </w:t>
+      </w:r>
+      <w:r>
+        <w:rPr>
+          <w:i/>
+          <w:sz w:val="18"/>
+        </w:rPr>
+        <w:t xml:space="preserve">Software Defined Perimeter, </w:t>
+      </w:r>
+      <w:r>
+        <w:rPr>
+          <w:i/>
+          <w:sz w:val="18"/>
+        </w:rPr>
+        <w:t>Micro-Segmentation, Node, React</w:t>
+      </w:r>
+    </w:p>
+    <w:p>
+      <w:pPr>
+        <w:pStyle w:val="Heading2"/>
+        <w:tabs>
+          <w:tab w:val="clear" w:pos="6538"/>
+          <w:tab w:val="right" w:pos="6840"/>
+        </w:tabs>
+        <w:rPr>
+          <w:rFonts w:asciiTheme="minorHAnsi" w:eastAsiaTheme="minorEastAsia" w:hAnsiTheme="minorHAnsi" w:cstheme="minorBidi"/>
+          <w:b w:val="0"/>
+          <w:spacing w:val="15"/>
+          <w:szCs w:val="20"/>
+        </w:rPr>
+      </w:pPr>
+      <w:r>
+        <w:t>DevOps Engineer</w:t>
+      </w:r>
+      <w:r>
+        <w:t>ing</w:t>
+      </w:r>
+      <w:r>
+        <w:t xml:space="preserve"> Co-Op</w:t>
+      </w:r>
+      <w:r>
+        <w:tab/>
+      </w:r>
+      <w:r>
+        <w:rPr>
+          <w:rFonts w:eastAsia="Calibri"/>
+          <w:b w:val="0"/>
+          <w:color w:val="A5A5A5"/>
+          <w:szCs w:val="20"/>
+        </w:rPr>
+        <w:t>2017 - 2018</w:t>
       </w:r>
     </w:p>
     <w:p>
@@ -361,7 +541,38 @@
           <w:numId w:val="1"/>
         </w:numPr>
         <w:spacing w:after="3" w:line="261" w:lineRule="auto"/>
-        <w:ind w:right="41" w:hanging="126"/>
+        <w:ind w:left="180" w:right="41" w:hanging="180"/>
+        <w:rPr>
+          <w:rFonts w:eastAsia="Arial" w:cs="Arial"/>
+        </w:rPr>
+      </w:pPr>
+      <w:r>
+        <w:rPr>
+          <w:rFonts w:eastAsia="Arial" w:cs="Arial"/>
+        </w:rPr>
+        <w:t xml:space="preserve">Automate continuous integration pipelines and provisioning of </w:t>
+      </w:r>
+      <w:r>
+        <w:rPr>
+          <w:rFonts w:eastAsia="Arial" w:cs="Arial"/>
+        </w:rPr>
+        <w:t xml:space="preserve">cloud “Infrastructure on Demand” </w:t>
+      </w:r>
+      <w:r>
+        <w:rPr>
+          <w:rFonts w:eastAsia="Arial" w:cs="Arial"/>
+        </w:rPr>
+        <w:t>using bash scripts, Puppet and Ansible.</w:t>
+      </w:r>
+    </w:p>
+    <w:p>
+      <w:pPr>
+        <w:numPr>
+          <w:ilvl w:val="0"/>
+          <w:numId w:val="1"/>
+        </w:numPr>
+        <w:spacing w:after="3" w:line="261" w:lineRule="auto"/>
+        <w:ind w:left="180" w:right="41" w:hanging="180"/>
         <w:rPr>
           <w:rFonts w:cs="Arial"/>
           <w:iCs/>
@@ -371,19 +582,7 @@
         <w:rPr>
           <w:rFonts w:eastAsia="Arial" w:cs="Arial"/>
         </w:rPr>
-        <w:t>Secure enterprise</w:t>
-      </w:r>
-      <w:r>
-        <w:rPr>
-          <w:rFonts w:eastAsia="Arial" w:cs="Arial"/>
-        </w:rPr>
-        <w:t xml:space="preserve"> </w:t>
-      </w:r>
-      <w:r>
-        <w:rPr>
-          <w:rFonts w:eastAsia="Arial" w:cs="Arial"/>
-        </w:rPr>
-        <w:t>infrastructure by developing and automating the deployment of new security policies and hotfixes.</w:t>
+        <w:t>Developed Chrome browser extensions to add bespoke functionality to vendor web applications, including data visualization and API integrations.</w:t>
       </w:r>
     </w:p>
     <w:p>
@@ -396,42 +595,15 @@
         <w:rPr>
           <w:iCs/>
           <w:sz w:val="18"/>
-          <w:u w:val="single"/>
-        </w:rPr>
-        <w:t>Technologies</w:t>
+        </w:rPr>
+        <w:t xml:space="preserve">Technologies: Puppet, Ansible, Ruby, Bash, </w:t>
       </w:r>
       <w:r>
         <w:rPr>
           <w:iCs/>
           <w:sz w:val="18"/>
         </w:rPr>
-        <w:t xml:space="preserve">: </w:t>
-      </w:r>
-      <w:r>
-        <w:rPr>
-          <w:i/>
-          <w:iCs/>
-          <w:sz w:val="18"/>
-        </w:rPr>
-        <w:t xml:space="preserve">Puppet, Ansible, Ruby, Bash, </w:t>
-      </w:r>
-      <w:proofErr w:type="spellStart"/>
-      <w:r>
-        <w:rPr>
-          <w:i/>
-          <w:iCs/>
-          <w:sz w:val="18"/>
-        </w:rPr>
-        <w:t>vRealize</w:t>
-      </w:r>
-      <w:proofErr w:type="spellEnd"/>
-      <w:r>
-        <w:rPr>
-          <w:i/>
-          <w:iCs/>
-          <w:sz w:val="18"/>
-        </w:rPr>
-        <w:t xml:space="preserve"> Automation Suite</w:t>
+        <w:t>JavaScript, Chrome browser API</w:t>
       </w:r>
     </w:p>
     <w:p>
@@ -458,12 +630,16 @@
     <w:p>
       <w:pPr>
         <w:pStyle w:val="Heading2"/>
+        <w:tabs>
+          <w:tab w:val="clear" w:pos="6538"/>
+          <w:tab w:val="right" w:pos="6840"/>
+        </w:tabs>
       </w:pPr>
       <w:r>
         <w:t xml:space="preserve">Full Stack </w:t>
       </w:r>
       <w:r>
-        <w:t>Engineer</w:t>
+        <w:t>Developer</w:t>
       </w:r>
       <w:r>
         <w:tab/>
@@ -475,16 +651,7 @@
           <w:color w:val="A5A5A5"/>
           <w:szCs w:val="20"/>
         </w:rPr>
-        <w:t>2017</w:t>
-      </w:r>
-      <w:r>
-        <w:rPr>
-          <w:rFonts w:eastAsia="Calibri"/>
-          <w:b w:val="0"/>
-          <w:color w:val="A5A5A5"/>
-          <w:szCs w:val="20"/>
-        </w:rPr>
-        <w:t xml:space="preserve"> - 2018</w:t>
+        <w:t>2017 - 2018</w:t>
       </w:r>
     </w:p>
     <w:p>
@@ -494,7 +661,7 @@
           <w:numId w:val="1"/>
         </w:numPr>
         <w:spacing w:after="3" w:line="261" w:lineRule="auto"/>
-        <w:ind w:right="41" w:hanging="126"/>
+        <w:ind w:left="180" w:right="41" w:hanging="180"/>
         <w:rPr>
           <w:rFonts w:eastAsia="Arial" w:cs="Arial"/>
         </w:rPr>
@@ -521,107 +688,25 @@
         <w:rPr>
           <w:rFonts w:eastAsia="Arial" w:cs="Arial"/>
         </w:rPr>
-        <w:t>8</w:t>
+        <w:t>12</w:t>
       </w:r>
       <w:r>
         <w:rPr>
           <w:rFonts w:eastAsia="Arial" w:cs="Arial"/>
         </w:rPr>
-        <w:t xml:space="preserve"> million in funding </w:t>
+        <w:t xml:space="preserve"> million in funding to </w:t>
       </w:r>
       <w:r>
         <w:rPr>
           <w:rFonts w:eastAsia="Arial" w:cs="Arial"/>
         </w:rPr>
-        <w:t xml:space="preserve">to nearly </w:t>
+        <w:t xml:space="preserve">over </w:t>
       </w:r>
       <w:r>
         <w:rPr>
           <w:rFonts w:eastAsia="Arial" w:cs="Arial"/>
         </w:rPr>
         <w:t>100 campus projects annually.</w:t>
-      </w:r>
-    </w:p>
-    <w:p>
-      <w:pPr>
-        <w:numPr>
-          <w:ilvl w:val="0"/>
-          <w:numId w:val="1"/>
-        </w:numPr>
-        <w:spacing w:after="0" w:line="262" w:lineRule="auto"/>
-        <w:ind w:left="130" w:right="43" w:hanging="130"/>
-        <w:rPr>
-          <w:rFonts w:cs="Arial"/>
-          <w:iCs/>
-        </w:rPr>
-      </w:pPr>
-      <w:r>
-        <w:rPr>
-          <w:rFonts w:eastAsia="Arial" w:cs="Arial"/>
-        </w:rPr>
-        <w:t>Redesigned the project proposal process to enhance data and financial integrity, enforcing security measures and financial auditing.</w:t>
-      </w:r>
-    </w:p>
-    <w:p>
-      <w:pPr>
-        <w:rPr>
-          <w:rStyle w:val="Emphasis"/>
-          <w:iCs w:val="0"/>
-        </w:rPr>
-      </w:pPr>
-      <w:r>
-        <w:rPr>
-          <w:rStyle w:val="Emphasis"/>
-          <w:rFonts w:cs="Arial"/>
-          <w:i w:val="0"/>
-          <w:iCs w:val="0"/>
-          <w:sz w:val="18"/>
-          <w:u w:val="single"/>
-        </w:rPr>
-        <w:t>Technologies</w:t>
-      </w:r>
-      <w:r>
-        <w:rPr>
-          <w:rStyle w:val="Emphasis"/>
-          <w:rFonts w:cs="Arial"/>
-          <w:i w:val="0"/>
-          <w:sz w:val="18"/>
-        </w:rPr>
-        <w:t xml:space="preserve">: </w:t>
-      </w:r>
-      <w:r>
-        <w:rPr>
-          <w:rStyle w:val="Emphasis"/>
-          <w:rFonts w:cs="Arial"/>
-          <w:sz w:val="18"/>
-        </w:rPr>
-        <w:t>Node, React, Redux, Webpack, MySQL, MongoDB, AWS</w:t>
-      </w:r>
-    </w:p>
-    <w:p>
-      <w:pPr>
-        <w:pStyle w:val="Heading2"/>
-      </w:pPr>
-      <w:r>
-        <w:t>Network</w:t>
-      </w:r>
-      <w:r>
-        <w:t xml:space="preserve"> </w:t>
-      </w:r>
-      <w:r>
-        <w:t>Specialist</w:t>
-      </w:r>
-      <w:r>
-        <w:tab/>
-      </w:r>
-      <w:r>
-        <w:rPr>
-          <w:rFonts w:eastAsia="Calibri"/>
-          <w:b w:val="0"/>
-          <w:color w:val="A5A5A5"/>
-          <w:szCs w:val="20"/>
-        </w:rPr>
-        <w:t>2016 - 2017</w:t>
       </w:r>
     </w:p>
     <w:p>
@@ -631,16 +716,107 @@
           <w:numId w:val="1"/>
         </w:numPr>
         <w:spacing w:after="3" w:line="261" w:lineRule="auto"/>
-        <w:ind w:right="41" w:hanging="126"/>
+        <w:ind w:left="180" w:right="41" w:hanging="180"/>
+        <w:rPr>
+          <w:rFonts w:cs="Arial"/>
+          <w:iCs/>
+        </w:rPr>
+      </w:pPr>
+      <w:r>
         <w:rPr>
           <w:rFonts w:eastAsia="Arial" w:cs="Arial"/>
         </w:rPr>
-      </w:pPr>
+        <w:t>Redesigned the campus technology proposal process to improve efficiency</w:t>
+      </w:r>
       <w:r>
         <w:rPr>
           <w:rFonts w:eastAsia="Arial" w:cs="Arial"/>
         </w:rPr>
-        <w:t>Developed automation systems for automatically provisioning, deploying, and managing network infrastructure across the system.</w:t>
+        <w:t>, accessibility</w:t>
+      </w:r>
+      <w:r>
+        <w:rPr>
+          <w:rFonts w:eastAsia="Arial" w:cs="Arial"/>
+        </w:rPr>
+        <w:t>, financial auditing processes, and data integrity.</w:t>
+      </w:r>
+    </w:p>
+    <w:p>
+      <w:pPr>
+        <w:spacing w:after="80"/>
+        <w:rPr>
+          <w:rStyle w:val="Emphasis"/>
+          <w:i w:val="0"/>
+          <w:iCs w:val="0"/>
+        </w:rPr>
+      </w:pPr>
+      <w:r>
+        <w:rPr>
+          <w:rStyle w:val="Emphasis"/>
+          <w:rFonts w:cs="Arial"/>
+          <w:i w:val="0"/>
+          <w:iCs w:val="0"/>
+          <w:sz w:val="18"/>
+        </w:rPr>
+        <w:t>Technologies</w:t>
+      </w:r>
+      <w:r>
+        <w:rPr>
+          <w:rStyle w:val="Emphasis"/>
+          <w:rFonts w:cs="Arial"/>
+          <w:i w:val="0"/>
+          <w:sz w:val="18"/>
+        </w:rPr>
+        <w:t xml:space="preserve">: Node, React, Redux, </w:t>
+      </w:r>
+      <w:r>
+        <w:rPr>
+          <w:rStyle w:val="Emphasis"/>
+          <w:rFonts w:cs="Arial"/>
+          <w:i w:val="0"/>
+          <w:iCs w:val="0"/>
+          <w:sz w:val="18"/>
+        </w:rPr>
+        <w:t>Webpack</w:t>
+      </w:r>
+      <w:r>
+        <w:rPr>
+          <w:rStyle w:val="Emphasis"/>
+          <w:rFonts w:cs="Arial"/>
+          <w:i w:val="0"/>
+          <w:sz w:val="18"/>
+        </w:rPr>
+        <w:t>, MySQL, MongoDB, AWS</w:t>
+      </w:r>
+    </w:p>
+    <w:p>
+      <w:pPr>
+        <w:pStyle w:val="Heading2"/>
+        <w:tabs>
+          <w:tab w:val="clear" w:pos="6538"/>
+          <w:tab w:val="right" w:pos="6840"/>
+        </w:tabs>
+      </w:pPr>
+      <w:r>
+        <w:t>Network</w:t>
+      </w:r>
+      <w:r>
+        <w:t xml:space="preserve"> </w:t>
+      </w:r>
+      <w:r>
+        <w:t>Specialist</w:t>
+      </w:r>
+      <w:r>
+        <w:tab/>
+      </w:r>
+      <w:r>
+        <w:rPr>
+          <w:rFonts w:eastAsia="Calibri"/>
+          <w:b w:val="0"/>
+          <w:color w:val="A5A5A5"/>
+          <w:szCs w:val="20"/>
+        </w:rPr>
+        <w:t>2016 - 2017</w:t>
       </w:r>
     </w:p>
     <w:p>
@@ -649,36 +825,36 @@
           <w:ilvl w:val="0"/>
           <w:numId w:val="1"/>
         </w:numPr>
-        <w:spacing w:after="0" w:line="262" w:lineRule="auto"/>
-        <w:ind w:left="130" w:right="43" w:hanging="130"/>
-        <w:rPr>
-          <w:rFonts w:cs="Arial"/>
-          <w:iCs/>
-        </w:rPr>
-      </w:pPr>
-      <w:r>
+        <w:spacing w:after="3" w:line="261" w:lineRule="auto"/>
+        <w:ind w:left="180" w:right="41" w:hanging="180"/>
         <w:rPr>
           <w:rFonts w:eastAsia="Arial" w:cs="Arial"/>
         </w:rPr>
-        <w:t xml:space="preserve">Introduced DevOps practices to network engineering, </w:t>
-      </w:r>
+      </w:pPr>
       <w:r>
         <w:rPr>
           <w:rFonts w:eastAsia="Arial" w:cs="Arial"/>
         </w:rPr>
-        <w:t>advocating</w:t>
+        <w:t xml:space="preserve">Developed automation systems for automatically provisioning, deploying, and managing network infrastructure </w:t>
       </w:r>
       <w:r>
         <w:rPr>
           <w:rFonts w:eastAsia="Arial" w:cs="Arial"/>
         </w:rPr>
-        <w:t xml:space="preserve"> for software defined infrastructure and cross-functional collaboration.</w:t>
+        <w:t>using Python and Ansible playbooks</w:t>
+      </w:r>
+      <w:r>
+        <w:rPr>
+          <w:rFonts w:eastAsia="Arial" w:cs="Arial"/>
+        </w:rPr>
+        <w:t>.</w:t>
       </w:r>
     </w:p>
     <w:p>
       <w:pPr>
         <w:rPr>
           <w:rStyle w:val="Emphasis"/>
+          <w:i w:val="0"/>
         </w:rPr>
       </w:pPr>
       <w:r>
@@ -687,17 +863,8 @@
           <w:i w:val="0"/>
           <w:iCs w:val="0"/>
           <w:sz w:val="18"/>
-          <w:u w:val="single"/>
-        </w:rPr>
-        <w:t>Technologies</w:t>
-      </w:r>
-      <w:r>
-        <w:rPr>
-          <w:rStyle w:val="Emphasis"/>
-          <w:iCs w:val="0"/>
-          <w:sz w:val="18"/>
-        </w:rPr>
-        <w:t>: Python, Ansible, Bash, Network Design and Configuration</w:t>
+        </w:rPr>
+        <w:t>Technologies: Python, Ansible, Bash, Network Design and Configuration</w:t>
       </w:r>
     </w:p>
     <w:p>
@@ -722,6 +889,10 @@
     <w:p>
       <w:pPr>
         <w:pStyle w:val="Heading2"/>
+        <w:tabs>
+          <w:tab w:val="clear" w:pos="6538"/>
+          <w:tab w:val="right" w:pos="6840"/>
+        </w:tabs>
       </w:pPr>
       <w:r>
         <w:t>Service Desk Analyst</w:t>
@@ -734,7 +905,16 @@
           <w:b w:val="0"/>
           <w:color w:val="A5A5A5"/>
         </w:rPr>
-        <w:t>2015 - 2016</w:t>
+        <w:t xml:space="preserve">2015 - </w:t>
+      </w:r>
+      <w:r>
+        <w:rPr>
+          <w:rFonts w:eastAsia="Calibri"/>
+          <w:b w:val="0"/>
+          <w:color w:val="A5A5A5"/>
+          <w:szCs w:val="20"/>
+        </w:rPr>
+        <w:t>2016</w:t>
       </w:r>
     </w:p>
     <w:p>
@@ -743,8 +923,8 @@
           <w:ilvl w:val="0"/>
           <w:numId w:val="1"/>
         </w:numPr>
-        <w:spacing w:after="0" w:line="262" w:lineRule="auto"/>
-        <w:ind w:left="130" w:right="43" w:hanging="130"/>
+        <w:spacing w:after="3" w:line="261" w:lineRule="auto"/>
+        <w:ind w:left="180" w:right="41" w:hanging="180"/>
         <w:rPr>
           <w:rFonts w:cs="Arial"/>
           <w:iCs/>
@@ -765,77 +945,67 @@
     </w:p>
     <w:p>
       <w:pPr>
-        <w:rPr>
-          <w:rStyle w:val="Emphasis"/>
-          <w:sz w:val="18"/>
-        </w:rPr>
-      </w:pPr>
-      <w:r>
         <w:rPr>
           <w:rStyle w:val="Emphasis"/>
           <w:i w:val="0"/>
           <w:sz w:val="18"/>
-          <w:u w:val="single"/>
-        </w:rPr>
-        <w:t>Technologies</w:t>
-      </w:r>
+        </w:rPr>
+      </w:pPr>
       <w:r>
         <w:rPr>
           <w:rStyle w:val="Emphasis"/>
+          <w:i w:val="0"/>
           <w:sz w:val="18"/>
         </w:rPr>
-        <w:t xml:space="preserve">: SQL, Juniper Networking, </w:t>
-      </w:r>
+        <w:t xml:space="preserve">Technologies: SQL, Juniper Networking, Oracle AS400, </w:t>
+      </w:r>
+      <w:proofErr w:type="spellStart"/>
       <w:r>
         <w:rPr>
           <w:rStyle w:val="Emphasis"/>
+          <w:i w:val="0"/>
           <w:sz w:val="18"/>
         </w:rPr>
-        <w:t xml:space="preserve">Oracle AS400, </w:t>
+        <w:t>Simphony</w:t>
+      </w:r>
+      <w:proofErr w:type="spellEnd"/>
+      <w:r>
+        <w:rPr>
+          <w:rStyle w:val="Emphasis"/>
+          <w:i w:val="0"/>
+          <w:sz w:val="18"/>
+        </w:rPr>
+        <w:t xml:space="preserve"> </w:t>
       </w:r>
       <w:proofErr w:type="spellStart"/>
       <w:r>
         <w:rPr>
           <w:rStyle w:val="Emphasis"/>
+          <w:i w:val="0"/>
           <w:sz w:val="18"/>
         </w:rPr>
-        <w:t>Simphony</w:t>
+        <w:t>PoS</w:t>
       </w:r>
       <w:proofErr w:type="spellEnd"/>
-      <w:r>
+    </w:p>
+    <w:p>
+      <w:pPr>
+        <w:pStyle w:val="Title"/>
+        <w:spacing w:after="160"/>
+        <w:ind w:left="-14"/>
         <w:rPr>
           <w:rStyle w:val="Emphasis"/>
-          <w:sz w:val="18"/>
-        </w:rPr>
-        <w:t xml:space="preserve"> </w:t>
-      </w:r>
-      <w:proofErr w:type="spellStart"/>
-      <w:r>
-        <w:rPr>
-          <w:rStyle w:val="Emphasis"/>
-          <w:sz w:val="18"/>
-        </w:rPr>
-        <w:t>PoS</w:t>
-      </w:r>
-      <w:proofErr w:type="spellEnd"/>
-    </w:p>
-    <w:p>
-      <w:pPr>
-        <w:pStyle w:val="Title"/>
-        <w:spacing w:after="120"/>
-        <w:ind w:left="-14"/>
-        <w:rPr>
-          <w:rStyle w:val="Emphasis"/>
+          <w:b w:val="0"/>
           <w:i w:val="0"/>
           <w:iCs w:val="0"/>
           <w:sz w:val="28"/>
         </w:rPr>
       </w:pPr>
       <w:r>
-        <w:t xml:space="preserve">Additional </w:t>
-      </w:r>
-      <w:r>
-        <w:t>Experience</w:t>
+        <w:rPr>
+          <w:b w:val="0"/>
+        </w:rPr>
+        <w:t>Additional Experience</w:t>
       </w:r>
     </w:p>
     <w:p>
@@ -865,6 +1035,11 @@
     <w:p>
       <w:pPr>
         <w:pStyle w:val="Heading2"/>
+        <w:tabs>
+          <w:tab w:val="clear" w:pos="6538"/>
+          <w:tab w:val="right" w:pos="6840"/>
+        </w:tabs>
+        <w:spacing w:after="80"/>
         <w:ind w:left="-14"/>
       </w:pPr>
       <w:r>
@@ -875,8 +1050,10 @@
       </w:r>
       <w:r>
         <w:rPr>
+          <w:rFonts w:eastAsia="Calibri"/>
           <w:b w:val="0"/>
           <w:color w:val="A5A5A5"/>
+          <w:szCs w:val="20"/>
         </w:rPr>
         <w:t>2015</w:t>
       </w:r>
@@ -884,131 +1061,91 @@
     <w:p>
       <w:pPr>
         <w:pStyle w:val="Heading2"/>
-        <w:rPr>
-          <w:b w:val="0"/>
-          <w:color w:val="A5A5A5"/>
-        </w:rPr>
-      </w:pPr>
-      <w:r>
-        <w:t xml:space="preserve">Research Lab Manager, Traumatic Injury &amp; </w:t>
-      </w:r>
-      <w:r>
-        <w:t>Injustice</w:t>
-      </w:r>
-      <w:r>
-        <w:tab/>
-      </w:r>
-      <w:r>
-        <w:rPr>
-          <w:b w:val="0"/>
-          <w:color w:val="A5A5A5"/>
-        </w:rPr>
-        <w:t xml:space="preserve">2013 </w:t>
-      </w:r>
-      <w:r>
-        <w:rPr>
-          <w:b w:val="0"/>
-          <w:color w:val="A5A5A5"/>
-        </w:rPr>
-        <w:t>–</w:t>
-      </w:r>
-      <w:r>
-        <w:rPr>
-          <w:b w:val="0"/>
-          <w:color w:val="A5A5A5"/>
-        </w:rPr>
-        <w:t xml:space="preserve"> 2014</w:t>
-      </w:r>
-    </w:p>
-    <w:p/>
-    <w:p>
-      <w:pPr>
-        <w:pStyle w:val="Title"/>
-        <w:spacing w:before="0" w:after="160"/>
-        <w:ind w:left="-14"/>
-      </w:pPr>
-      <w:r>
-        <w:t>Education</w:t>
-      </w:r>
-    </w:p>
-    <w:p>
-      <w:pPr>
-        <w:pStyle w:val="Heading1"/>
-        <w:spacing w:before="0"/>
-      </w:pPr>
-      <w:r>
-        <w:t>University of Washington</w:t>
-      </w:r>
-    </w:p>
-    <w:p>
-      <w:pPr>
-        <w:pStyle w:val="Heading2"/>
-      </w:pPr>
-      <w:r>
-        <w:t xml:space="preserve">Bachelor of </w:t>
-      </w:r>
-      <w:r>
-        <w:t>Science</w:t>
-      </w:r>
-      <w:r>
-        <w:t xml:space="preserve"> in Informatics</w:t>
-      </w:r>
-    </w:p>
-    <w:p>
-      <w:pPr>
-        <w:pStyle w:val="Subtitle"/>
+        <w:tabs>
+          <w:tab w:val="clear" w:pos="6538"/>
+          <w:tab w:val="right" w:pos="6840"/>
+        </w:tabs>
         <w:rPr>
           <w:rStyle w:val="Emphasis"/>
-          <w:rFonts w:cs="Arial"/>
+          <w:rFonts w:eastAsia="Calibri"/>
           <w:b w:val="0"/>
           <w:i w:val="0"/>
           <w:iCs w:val="0"/>
-        </w:rPr>
-      </w:pPr>
-      <w:r>
-        <w:rPr>
-          <w:rFonts w:ascii="Arial" w:hAnsi="Arial" w:cs="Arial"/>
+          <w:color w:val="A5A5A5"/>
+          <w:szCs w:val="20"/>
+        </w:rPr>
+      </w:pPr>
+      <w:r>
+        <w:t xml:space="preserve">Research Lab Manager, Traumatic Injury &amp; </w:t>
+      </w:r>
+      <w:r>
+        <w:t>Injustice</w:t>
+      </w:r>
+      <w:r>
+        <w:tab/>
+      </w:r>
+      <w:r>
+        <w:rPr>
           <w:b w:val="0"/>
-        </w:rPr>
-        <w:t>Concentration in Cybersecurity</w:t>
-      </w:r>
-    </w:p>
-    <w:p>
-      <w:pPr>
-        <w:spacing w:after="0" w:line="255" w:lineRule="auto"/>
-        <w:ind w:left="-5" w:hanging="10"/>
-        <w:rPr>
-          <w:rFonts w:cs="Arial"/>
           <w:color w:val="A5A5A5"/>
         </w:rPr>
-      </w:pPr>
-      <w:r>
-        <w:rPr>
-          <w:rFonts w:cs="Arial"/>
+        <w:t xml:space="preserve">2013 </w:t>
+      </w:r>
+      <w:r>
+        <w:rPr>
+          <w:b w:val="0"/>
           <w:color w:val="A5A5A5"/>
         </w:rPr>
-        <w:t xml:space="preserve">Anticipated </w:t>
-      </w:r>
-      <w:r>
-        <w:rPr>
-          <w:rFonts w:cs="Arial"/>
+        <w:t>–</w:t>
+      </w:r>
+      <w:r>
+        <w:rPr>
+          <w:b w:val="0"/>
           <w:color w:val="A5A5A5"/>
         </w:rPr>
-        <w:t>Graduatio</w:t>
-      </w:r>
-      <w:r>
-        <w:rPr>
-          <w:rFonts w:cs="Arial"/>
+        <w:t xml:space="preserve"> </w:t>
+      </w:r>
+      <w:r>
+        <w:rPr>
+          <w:rFonts w:eastAsia="Calibri"/>
+          <w:b w:val="0"/>
           <w:color w:val="A5A5A5"/>
-        </w:rPr>
-        <w:t>n</w:t>
-      </w:r>
-      <w:r>
-        <w:rPr>
-          <w:rFonts w:cs="Arial"/>
-          <w:color w:val="A5A5A5"/>
-        </w:rPr>
-        <w:t>: June 2019</w:t>
+          <w:szCs w:val="20"/>
+        </w:rPr>
+        <w:t>2014</w:t>
+      </w:r>
+    </w:p>
+    <w:p>
+      <w:pPr>
+        <w:rPr>
+          <w:sz w:val="2"/>
+          <w:szCs w:val="2"/>
+        </w:rPr>
+      </w:pPr>
+      <w:r>
+        <w:br w:type="column"/>
+      </w:r>
+    </w:p>
+    <w:p>
+      <w:pPr>
+        <w:pStyle w:val="Title"/>
+        <w:spacing w:after="160"/>
+        <w:ind w:left="-14"/>
+        <w:rPr>
+          <w:b w:val="0"/>
+        </w:rPr>
+      </w:pPr>
+      <w:r>
+        <w:rPr>
+          <w:b w:val="0"/>
+        </w:rPr>
+        <w:t>E</w:t>
+      </w:r>
+      <w:r>
+        <w:rPr>
+          <w:b w:val="0"/>
+        </w:rPr>
+        <w:t>ducation</w:t>
       </w:r>
     </w:p>
     <w:p>
@@ -1018,6 +1155,131 @@
         </w:tabs>
         <w:spacing w:before="160" w:after="0"/>
         <w:ind w:left="-14"/>
+        <w:rPr>
+          <w:rStyle w:val="Heading1Char"/>
+        </w:rPr>
+      </w:pPr>
+      <w:r>
+        <w:rPr>
+          <w:rStyle w:val="Heading1Char"/>
+        </w:rPr>
+        <w:t>University of Washington</w:t>
+      </w:r>
+    </w:p>
+    <w:p>
+      <w:pPr>
+        <w:pStyle w:val="Heading2"/>
+      </w:pPr>
+      <w:r>
+        <w:t xml:space="preserve">Bachelor of </w:t>
+      </w:r>
+      <w:r>
+        <w:t>Science</w:t>
+      </w:r>
+      <w:r>
+        <w:t xml:space="preserve"> in Informatics</w:t>
+      </w:r>
+    </w:p>
+    <w:p>
+      <w:pPr>
+        <w:spacing w:after="0"/>
+        <w:rPr>
+          <w:rStyle w:val="Emphasis"/>
+          <w:b/>
+          <w:i w:val="0"/>
+          <w:szCs w:val="20"/>
+        </w:rPr>
+      </w:pPr>
+      <w:r>
+        <w:t>Concentration in Cybersecurity</w:t>
+      </w:r>
+    </w:p>
+    <w:p>
+      <w:pPr>
+        <w:spacing w:before="40" w:after="40"/>
+        <w:rPr>
+          <w:i/>
+        </w:rPr>
+      </w:pPr>
+      <w:r>
+        <w:rPr>
+          <w:rFonts w:cs="Arial"/>
+          <w:i/>
+          <w:iCs/>
+        </w:rPr>
+        <w:t xml:space="preserve">Informatics is the </w:t>
+      </w:r>
+      <w:r>
+        <w:rPr>
+          <w:rFonts w:cs="Arial"/>
+          <w:i/>
+          <w:iCs/>
+        </w:rPr>
+        <w:t xml:space="preserve">combined </w:t>
+      </w:r>
+      <w:r>
+        <w:rPr>
+          <w:rFonts w:cs="Arial"/>
+          <w:i/>
+          <w:iCs/>
+        </w:rPr>
+        <w:t>study of Human-Computer-Interaction, project management and computer science.</w:t>
+      </w:r>
+    </w:p>
+    <w:p>
+      <w:pPr>
+        <w:spacing w:after="0" w:line="255" w:lineRule="auto"/>
+        <w:ind w:left="-5" w:hanging="10"/>
+        <w:rPr>
+          <w:rFonts w:cs="Arial"/>
+          <w:color w:val="A5A5A5"/>
+        </w:rPr>
+      </w:pPr>
+      <w:r>
+        <w:rPr>
+          <w:rFonts w:cs="Arial"/>
+          <w:color w:val="A5A5A5"/>
+        </w:rPr>
+        <w:t>Graduating</w:t>
+      </w:r>
+      <w:r>
+        <w:rPr>
+          <w:rFonts w:cs="Arial"/>
+          <w:color w:val="A5A5A5"/>
+        </w:rPr>
+        <w:t xml:space="preserve"> </w:t>
+      </w:r>
+      <w:r>
+        <w:rPr>
+          <w:rFonts w:cs="Arial"/>
+          <w:color w:val="A5A5A5"/>
+        </w:rPr>
+        <w:t xml:space="preserve">March </w:t>
+      </w:r>
+      <w:r>
+        <w:rPr>
+          <w:rFonts w:cs="Arial"/>
+          <w:color w:val="A5A5A5"/>
+        </w:rPr>
+        <w:t>2019</w:t>
+      </w:r>
+      <w:r>
+        <w:rPr>
+          <w:rFonts w:cs="Arial"/>
+          <w:color w:val="A5A5A5"/>
+        </w:rPr>
+        <w:t>; 3.7 GPA</w:t>
+      </w:r>
+      <w:bookmarkStart w:id="0" w:name="_GoBack"/>
+      <w:bookmarkEnd w:id="0"/>
+    </w:p>
+    <w:p>
+      <w:pPr>
+        <w:tabs>
+          <w:tab w:val="right" w:pos="6538"/>
+        </w:tabs>
+        <w:spacing w:before="160" w:after="0"/>
+        <w:ind w:left="-14"/>
       </w:pPr>
       <w:proofErr w:type="spellStart"/>
       <w:r>
@@ -1035,7 +1297,7 @@
           <w:color w:val="auto"/>
         </w:rPr>
       </w:pPr>
-      <w:hyperlink r:id="rId8" w:history="1">
+      <w:hyperlink r:id="rId10" w:history="1">
         <w:r>
           <w:rPr>
             <w:rStyle w:val="Hyperlink"/>
@@ -1054,7 +1316,7 @@
     </w:p>
     <w:p>
       <w:pPr>
-        <w:spacing w:after="40" w:line="254" w:lineRule="auto"/>
+        <w:spacing w:after="80" w:line="254" w:lineRule="auto"/>
         <w:ind w:hanging="14"/>
         <w:rPr>
           <w:rFonts w:cs="Arial"/>
@@ -1092,7 +1354,7 @@
     </w:p>
     <w:p>
       <w:pPr>
-        <w:spacing w:after="40" w:line="254" w:lineRule="auto"/>
+        <w:spacing w:after="80" w:line="254" w:lineRule="auto"/>
         <w:ind w:hanging="14"/>
         <w:rPr>
           <w:rFonts w:eastAsia="Arial" w:cs="Arial"/>
@@ -1123,8 +1385,8 @@
     </w:p>
     <w:p>
       <w:pPr>
-        <w:spacing w:after="0" w:line="255" w:lineRule="auto"/>
-        <w:ind w:left="-5" w:hanging="10"/>
+        <w:spacing w:after="80" w:line="254" w:lineRule="auto"/>
+        <w:ind w:hanging="14"/>
         <w:rPr>
           <w:rFonts w:eastAsia="Arial" w:cs="Arial"/>
           <w:color w:val="555555"/>
@@ -1200,15 +1462,89 @@
         <w:pStyle w:val="Title"/>
         <w:spacing w:after="160"/>
         <w:ind w:left="-14"/>
-      </w:pPr>
-      <w:r>
-        <w:t>Technical</w:t>
+        <w:rPr>
+          <w:b w:val="0"/>
+        </w:rPr>
+      </w:pPr>
+      <w:r>
+        <w:rPr>
+          <w:b w:val="0"/>
+        </w:rPr>
+        <w:t>Skills</w:t>
+      </w:r>
+    </w:p>
+    <w:p>
+      <w:pPr>
+        <w:pStyle w:val="Heading2"/>
+      </w:pPr>
+      <w:r>
+        <w:t>Front-End Development</w:t>
+      </w:r>
+    </w:p>
+    <w:p>
+      <w:r>
+        <w:t>Java</w:t>
+      </w:r>
+      <w:r>
+        <w:t>S</w:t>
+      </w:r>
+      <w:r>
+        <w:t xml:space="preserve">cript ES7, React, Redux, Vue, Mithril, </w:t>
+      </w:r>
+      <w:r>
+        <w:t>Handlebars, EJS, Pug (Jade)</w:t>
+      </w:r>
+    </w:p>
+    <w:p>
+      <w:pPr>
+        <w:pStyle w:val="Heading2"/>
+      </w:pPr>
+      <w:r>
+        <w:t>Data Visualization</w:t>
+      </w:r>
+    </w:p>
+    <w:p>
+      <w:pPr>
+        <w:rPr>
+          <w:rFonts w:cs="Arial"/>
+        </w:rPr>
+      </w:pPr>
+      <w:r>
+        <w:t>D3.</w:t>
+      </w:r>
+      <w:r>
+        <w:t>js</w:t>
+      </w:r>
+      <w:r>
+        <w:t xml:space="preserve"> and React-Vis</w:t>
+      </w:r>
+      <w:r>
+        <w:t xml:space="preserve"> / React D3</w:t>
+      </w:r>
+      <w:r>
+        <w:t xml:space="preserve">, Victory, </w:t>
+      </w:r>
+      <w:proofErr w:type="spellStart"/>
+      <w:r>
+        <w:t>Recharts</w:t>
+      </w:r>
+      <w:proofErr w:type="spellEnd"/>
+      <w:r>
+        <w:t xml:space="preserve">, </w:t>
+      </w:r>
+      <w:proofErr w:type="spellStart"/>
+      <w:r>
+        <w:t>amCharts</w:t>
+      </w:r>
+      <w:proofErr w:type="spellEnd"/>
+      <w:r>
+        <w:t>,</w:t>
       </w:r>
       <w:r>
         <w:t xml:space="preserve"> </w:t>
       </w:r>
       <w:r>
-        <w:t>Proficiencies</w:t>
+        <w:t>Leaflet</w:t>
       </w:r>
     </w:p>
     <w:p>
@@ -1216,68 +1552,202 @@
         <w:pStyle w:val="Heading2"/>
       </w:pPr>
       <w:r>
-        <w:t>Front-End Development</w:t>
-      </w:r>
-    </w:p>
-    <w:p>
-      <w:pPr>
-        <w:rPr>
-          <w:rFonts w:cs="Arial"/>
-        </w:rPr>
-      </w:pPr>
-      <w:r>
-        <w:t>Java</w:t>
+        <w:t>Back-End Development</w:t>
+      </w:r>
+    </w:p>
+    <w:p>
+      <w:r>
+        <w:t xml:space="preserve">Golang, Ruby, </w:t>
+      </w:r>
+      <w:r>
+        <w:t>Node</w:t>
+      </w:r>
+      <w:r>
+        <w:t>JS</w:t>
+      </w:r>
+      <w:r>
+        <w:t xml:space="preserve">, Express, </w:t>
+      </w:r>
+      <w:r>
+        <w:t xml:space="preserve">Koa, Feathers, </w:t>
+      </w:r>
+      <w:proofErr w:type="spellStart"/>
+      <w:r>
+        <w:t>Restify</w:t>
+      </w:r>
+      <w:proofErr w:type="spellEnd"/>
+      <w:r>
+        <w:t xml:space="preserve">, </w:t>
+      </w:r>
+      <w:r>
+        <w:t>Adonis, Micro</w:t>
+      </w:r>
+    </w:p>
+    <w:p>
+      <w:pPr>
+        <w:pStyle w:val="Heading2"/>
+      </w:pPr>
+      <w:r>
+        <w:t xml:space="preserve">Web Application Build </w:t>
+      </w:r>
+      <w:r>
+        <w:t>Infrastructure</w:t>
+      </w:r>
+    </w:p>
+    <w:p>
+      <w:r>
+        <w:t xml:space="preserve">Babel, Webpack, Rollup, Gulp, SASS, LESS, CSS Modules, Code </w:t>
       </w:r>
       <w:r>
         <w:t>S</w:t>
       </w:r>
       <w:r>
-        <w:t xml:space="preserve">cript ES7, React, Redux, Vue, Mithril, </w:t>
-      </w:r>
-      <w:r>
-        <w:t>Handlebars, EJS, Pug (Jade)</w:t>
-      </w:r>
-      <w:r>
-        <w:rPr>
-          <w:rFonts w:cs="Arial"/>
-        </w:rPr>
+        <w:t>plitting</w:t>
+      </w:r>
+    </w:p>
+    <w:p>
+      <w:pPr>
+        <w:pStyle w:val="Heading2"/>
+      </w:pPr>
+      <w:r>
+        <w:t xml:space="preserve">Web </w:t>
+      </w:r>
+      <w:r>
+        <w:t xml:space="preserve">Quality Assurance </w:t>
+      </w:r>
+      <w:r>
+        <w:t>Testing</w:t>
+      </w:r>
+    </w:p>
+    <w:p>
+      <w:r>
+        <w:t>Mocha</w:t>
+      </w:r>
+      <w:r>
+        <w:t xml:space="preserve"> &amp; Chai</w:t>
+      </w:r>
+      <w:r>
+        <w:t>, Jest</w:t>
+      </w:r>
+      <w:r>
+        <w:t xml:space="preserve"> &amp;</w:t>
+      </w:r>
+      <w:r>
+        <w:t xml:space="preserve"> Enzyme</w:t>
+      </w:r>
+      <w:r>
+        <w:t xml:space="preserve">, </w:t>
+      </w:r>
+      <w:proofErr w:type="spellStart"/>
+      <w:r>
+        <w:t>Sinon</w:t>
+      </w:r>
+      <w:proofErr w:type="spellEnd"/>
+    </w:p>
+    <w:p>
+      <w:pPr>
+        <w:pStyle w:val="Heading2"/>
+      </w:pPr>
+      <w:r>
+        <w:t>DevOps</w:t>
+      </w:r>
+      <w:r>
         <w:t xml:space="preserve"> </w:t>
       </w:r>
+      <w:r>
+        <w:t xml:space="preserve">&amp; </w:t>
+      </w:r>
+      <w:r>
+        <w:t>Continuous Integration</w:t>
+      </w:r>
+    </w:p>
+    <w:p>
+      <w:pPr>
+        <w:rPr>
+          <w:rFonts w:cs="Arial"/>
+        </w:rPr>
+      </w:pPr>
+      <w:r>
+        <w:rPr>
+          <w:rFonts w:cs="Arial"/>
+        </w:rPr>
+        <w:t>Puppet, Ansible, Jenkins, Docker</w:t>
+      </w:r>
+      <w:r>
+        <w:rPr>
+          <w:rFonts w:cs="Arial"/>
+        </w:rPr>
+        <w:t>, ECS</w:t>
+      </w:r>
     </w:p>
     <w:p>
       <w:pPr>
         <w:pStyle w:val="Heading2"/>
       </w:pPr>
       <w:r>
-        <w:t>Back-End Development</w:t>
-      </w:r>
-    </w:p>
-    <w:p>
-      <w:r>
-        <w:t xml:space="preserve">Golang, Ruby, </w:t>
-      </w:r>
-      <w:r>
-        <w:t>Node</w:t>
-      </w:r>
-      <w:r>
-        <w:t>JS</w:t>
-      </w:r>
-      <w:r>
-        <w:t xml:space="preserve">, Express, </w:t>
-      </w:r>
-      <w:r>
-        <w:t xml:space="preserve">Koa, Feathers, </w:t>
+        <w:t>Database</w:t>
+      </w:r>
+      <w:r>
+        <w:t xml:space="preserve"> Administration</w:t>
+      </w:r>
+    </w:p>
+    <w:p>
+      <w:pPr>
+        <w:rPr>
+          <w:rFonts w:cs="Arial"/>
+        </w:rPr>
+      </w:pPr>
+      <w:r>
+        <w:rPr>
+          <w:rFonts w:cs="Arial"/>
+        </w:rPr>
+        <w:t xml:space="preserve">MySQL, Postgres, MongoDB, </w:t>
       </w:r>
       <w:proofErr w:type="spellStart"/>
       <w:r>
-        <w:t>Restify</w:t>
+        <w:rPr>
+          <w:rFonts w:cs="Arial"/>
+        </w:rPr>
+        <w:t>Firestore</w:t>
       </w:r>
       <w:proofErr w:type="spellEnd"/>
       <w:r>
+        <w:rPr>
+          <w:rFonts w:cs="Arial"/>
+        </w:rPr>
         <w:t xml:space="preserve">, </w:t>
       </w:r>
       <w:r>
-        <w:t>Adonis, Micro</w:t>
+        <w:rPr>
+          <w:rFonts w:cs="Arial"/>
+        </w:rPr>
+        <w:t>Redis</w:t>
+      </w:r>
+      <w:r>
+        <w:rPr>
+          <w:rFonts w:cs="Arial"/>
+        </w:rPr>
+        <w:t xml:space="preserve">, </w:t>
+      </w:r>
+      <w:proofErr w:type="spellStart"/>
+      <w:r>
+        <w:rPr>
+          <w:rFonts w:cs="Arial"/>
+        </w:rPr>
+        <w:t>GraphQ</w:t>
+      </w:r>
+      <w:r>
+        <w:rPr>
+          <w:rFonts w:cs="Arial"/>
+        </w:rPr>
+        <w:t>L</w:t>
+      </w:r>
+      <w:proofErr w:type="spellEnd"/>
+      <w:r>
+        <w:rPr>
+          <w:rFonts w:cs="Arial"/>
+        </w:rPr>
+        <w:t xml:space="preserve"> &amp; Apollo</w:t>
       </w:r>
     </w:p>
     <w:p>
@@ -1285,157 +1755,6 @@
         <w:pStyle w:val="Heading2"/>
       </w:pPr>
       <w:r>
-        <w:t xml:space="preserve">Web Application Build </w:t>
-      </w:r>
-      <w:r>
-        <w:t>Process</w:t>
-      </w:r>
-    </w:p>
-    <w:p>
-      <w:r>
-        <w:t xml:space="preserve">Babel, Webpack, Rollup, Gulp, SASS, LESS, CSS Modules, Code </w:t>
-      </w:r>
-      <w:r>
-        <w:t>S</w:t>
-      </w:r>
-      <w:r>
-        <w:t>plitting</w:t>
-      </w:r>
-    </w:p>
-    <w:p>
-      <w:pPr>
-        <w:pStyle w:val="Heading2"/>
-      </w:pPr>
-      <w:r>
-        <w:t xml:space="preserve">Quality Assurance </w:t>
-      </w:r>
-      <w:r>
-        <w:t>Testing</w:t>
-      </w:r>
-    </w:p>
-    <w:p>
-      <w:r>
-        <w:t xml:space="preserve">Mocha, Jest, Enzyme, Bundle </w:t>
-      </w:r>
-      <w:r>
-        <w:t>A</w:t>
-      </w:r>
-      <w:r>
-        <w:t>nalysis</w:t>
-      </w:r>
-    </w:p>
-    <w:p>
-      <w:pPr>
-        <w:pStyle w:val="Heading2"/>
-      </w:pPr>
-      <w:r>
-        <w:t>DevOps</w:t>
-      </w:r>
-      <w:r>
-        <w:t xml:space="preserve"> </w:t>
-      </w:r>
-      <w:r>
-        <w:t xml:space="preserve">&amp; </w:t>
-      </w:r>
-      <w:r>
-        <w:t>Continuous Integration</w:t>
-      </w:r>
-    </w:p>
-    <w:p>
-      <w:pPr>
-        <w:rPr>
-          <w:rFonts w:cs="Arial"/>
-        </w:rPr>
-      </w:pPr>
-      <w:r>
-        <w:rPr>
-          <w:rFonts w:cs="Arial"/>
-        </w:rPr>
-        <w:t>Puppet, Ansible, Jenkins, Docker</w:t>
-      </w:r>
-      <w:r>
-        <w:rPr>
-          <w:rFonts w:cs="Arial"/>
-        </w:rPr>
-        <w:t>, ECS</w:t>
-      </w:r>
-    </w:p>
-    <w:p>
-      <w:pPr>
-        <w:pStyle w:val="Heading2"/>
-      </w:pPr>
-      <w:r>
-        <w:t>Database</w:t>
-      </w:r>
-      <w:r>
-        <w:t xml:space="preserve"> Administration</w:t>
-      </w:r>
-    </w:p>
-    <w:p>
-      <w:pPr>
-        <w:rPr>
-          <w:rFonts w:cs="Arial"/>
-        </w:rPr>
-      </w:pPr>
-      <w:r>
-        <w:rPr>
-          <w:rFonts w:cs="Arial"/>
-        </w:rPr>
-        <w:t>MySQL, Postgres, MongoDB, Redis</w:t>
-      </w:r>
-      <w:r>
-        <w:rPr>
-          <w:rFonts w:cs="Arial"/>
-        </w:rPr>
-        <w:t xml:space="preserve">, </w:t>
-      </w:r>
-      <w:proofErr w:type="spellStart"/>
-      <w:r>
-        <w:rPr>
-          <w:rFonts w:cs="Arial"/>
-        </w:rPr>
-        <w:t>GraphQ</w:t>
-      </w:r>
-      <w:r>
-        <w:rPr>
-          <w:rFonts w:cs="Arial"/>
-        </w:rPr>
-        <w:t>L</w:t>
-      </w:r>
-      <w:proofErr w:type="spellEnd"/>
-      <w:r>
-        <w:rPr>
-          <w:rFonts w:cs="Arial"/>
-        </w:rPr>
-        <w:t xml:space="preserve"> &amp; Apollo</w:t>
-      </w:r>
-    </w:p>
-    <w:p>
-      <w:pPr>
-        <w:pStyle w:val="Heading2"/>
-      </w:pPr>
-      <w:r>
-        <w:t>Cybersecurity &amp; Risk Assurance</w:t>
-      </w:r>
-    </w:p>
-    <w:p>
-      <w:pPr>
-        <w:rPr>
-          <w:rFonts w:cs="Arial"/>
-        </w:rPr>
-      </w:pPr>
-      <w:r>
-        <w:rPr>
-          <w:rFonts w:cs="Arial"/>
-        </w:rPr>
-        <w:t>Application Security, Penetration Testing, Enterprise Risk Analysis, Threat Modeling</w:t>
-      </w:r>
-    </w:p>
-    <w:p>
-      <w:pPr>
-        <w:pStyle w:val="Heading2"/>
-      </w:pPr>
-      <w:r>
         <w:t>IT Service Management</w:t>
       </w:r>
     </w:p>
@@ -1452,60 +1771,13 @@
         <w:t>Project Management, Systems Design &amp; Integration, Incident Management</w:t>
       </w:r>
     </w:p>
-    <w:p>
-      <w:pPr>
-        <w:pStyle w:val="Heading2"/>
-      </w:pPr>
-      <w:r>
-        <w:t>Data Analytics</w:t>
-      </w:r>
-    </w:p>
-    <w:p>
-      <w:pPr>
-        <w:rPr>
-          <w:rFonts w:cs="Arial"/>
-        </w:rPr>
-      </w:pPr>
-      <w:r>
-        <w:rPr>
-          <w:rFonts w:cs="Arial"/>
-        </w:rPr>
-        <w:t xml:space="preserve">Data </w:t>
-      </w:r>
-      <w:r>
-        <w:rPr>
-          <w:rFonts w:cs="Arial"/>
-        </w:rPr>
-        <w:t>Visualization, Qualitative Analysis, A-B Testing, Machine Learning (</w:t>
-      </w:r>
-      <w:r>
-        <w:rPr>
-          <w:rFonts w:cs="Arial"/>
-        </w:rPr>
-        <w:t xml:space="preserve">w/ </w:t>
-      </w:r>
-      <w:proofErr w:type="spellStart"/>
-      <w:r>
-        <w:rPr>
-          <w:rFonts w:cs="Arial"/>
-        </w:rPr>
-        <w:t>SciKit</w:t>
-      </w:r>
-      <w:proofErr w:type="spellEnd"/>
-      <w:r>
-        <w:rPr>
-          <w:rFonts w:cs="Arial"/>
-        </w:rPr>
-        <w:t>)</w:t>
-      </w:r>
-    </w:p>
     <w:sectPr>
-      <w:headerReference w:type="default" r:id="rId9"/>
+      <w:type w:val="continuous"/>
       <w:pgSz w:w="12240" w:h="15840" w:code="1"/>
       <w:pgMar w:top="720" w:right="720" w:bottom="720" w:left="720" w:header="720" w:footer="720" w:gutter="0"/>
-      <w:cols w:num="2" w:space="720" w:equalWidth="0">
-        <w:col w:w="6446" w:space="599"/>
-        <w:col w:w="3754"/>
+      <w:cols w:num="2" w:space="432" w:equalWidth="0">
+        <w:col w:w="6840" w:space="432"/>
+        <w:col w:w="3528"/>
       </w:cols>
       <w:vAlign w:val="center"/>
       <w:docGrid w:linePitch="299"/>
@@ -1564,232 +1836,122 @@
 </w:footnotes>
 </file>
 
-<file path=word/header1.xml><?xml version="1.0" encoding="utf-8"?>
-<w:hdr xmlns:wpc="http://schemas.microsoft.com/office/word/2010/wordprocessingCanvas" xmlns:cx="http://schemas.microsoft.com/office/drawing/2014/chartex" xmlns:cx1="http://schemas.microsoft.com/office/drawing/2015/9/8/chartex" xmlns:cx2="http://schemas.microsoft.com/office/drawing/2015/10/21/chartex" xmlns:cx3="http://schemas.microsoft.com/office/drawing/2016/5/9/chartex" xmlns:cx4="http://schemas.microsoft.com/office/drawing/2016/5/10/chartex" xmlns:cx5="http://schemas.microsoft.com/office/drawing/2016/5/11/chartex" xmlns:cx6="http://schemas.microsoft.com/office/drawing/2016/5/12/chartex" xmlns:cx7="http://schemas.microsoft.com/office/drawing/2016/5/13/chartex" xmlns:cx8="http://schemas.microsoft.com/office/drawing/2016/5/14/chartex" xmlns:mc="http://schemas.openxmlformats.org/markup-compatibility/2006" xmlns:aink="http://schemas.microsoft.com/office/drawing/2016/ink" xmlns:am3d="http://schemas.microsoft.com/office/drawing/2017/model3d" xmlns:o="urn:schemas-microsoft-com:office:office" xmlns:r="http://schemas.openxmlformats.org/officeDocument/2006/relationships" xmlns:m="http://schemas.openxmlformats.org/officeDocument/2006/math" xmlns:v="urn:schemas-microsoft-com:vml" xmlns:wp14="http://schemas.microsoft.com/office/word/2010/wordprocessingDrawing" xmlns:wp="http://schemas.openxmlformats.org/drawingml/2006/wordprocessingDrawing" xmlns:w10="urn:schemas-microsoft-com:office:word" xmlns:w="http://schemas.openxmlformats.org/wordprocessingml/2006/main" xmlns:w14="http://schemas.microsoft.com/office/word/2010/wordml" xmlns:w15="http://schemas.microsoft.com/office/word/2012/wordml" xmlns:w16cid="http://schemas.microsoft.com/office/word/2016/wordml/cid" xmlns:w16se="http://schemas.microsoft.com/office/word/2015/wordml/symex" xmlns:wpg="http://schemas.microsoft.com/office/word/2010/wordprocessingGroup" xmlns:wpi="http://schemas.microsoft.com/office/word/2010/wordprocessingInk" xmlns:wne="http://schemas.microsoft.com/office/word/2006/wordml" xmlns:wps="http://schemas.microsoft.com/office/word/2010/wordprocessingShape" mc:Ignorable="w14 w15 w16se w16cid wp14">
-  <w:tbl>
-    <w:tblPr>
-      <w:tblStyle w:val="TableGrid"/>
-      <w:tblpPr w:vertAnchor="text" w:horzAnchor="margin" w:tblpX="20"/>
-      <w:tblOverlap w:val="never"/>
-      <w:tblW w:w="10800" w:type="dxa"/>
-      <w:tblInd w:w="0" w:type="dxa"/>
-      <w:shd w:val="clear" w:color="auto" w:fill="F1F8FF"/>
-      <w:tblLook w:val="04A0" w:firstRow="1" w:lastRow="0" w:firstColumn="1" w:lastColumn="0" w:noHBand="0" w:noVBand="1"/>
-    </w:tblPr>
-    <w:tblGrid>
-      <w:gridCol w:w="7020"/>
-      <w:gridCol w:w="3780"/>
-    </w:tblGrid>
-    <w:tr>
-      <w:trPr>
-        <w:trHeight w:val="900"/>
-      </w:trPr>
-      <w:tc>
-        <w:tcPr>
-          <w:tcW w:w="7020" w:type="dxa"/>
-          <w:tcBorders>
-            <w:top w:val="nil"/>
-            <w:left w:val="nil"/>
-            <w:bottom w:val="nil"/>
-            <w:right w:val="nil"/>
-          </w:tcBorders>
-          <w:shd w:val="clear" w:color="auto" w:fill="F1F8FF"/>
-        </w:tcPr>
-        <w:p>
-          <w:pPr>
-            <w:ind w:left="90" w:hanging="6"/>
-            <w:rPr>
-              <w:rFonts w:cs="Arial"/>
-            </w:rPr>
-          </w:pPr>
-          <w:r>
-            <w:rPr>
-              <w:rFonts w:cs="Arial"/>
-              <w:b/>
-              <w:sz w:val="48"/>
-            </w:rPr>
-            <w:t>Ryan Keller</w:t>
-          </w:r>
-        </w:p>
-        <w:p>
-          <w:pPr>
-            <w:spacing w:after="80"/>
-            <w:ind w:left="86"/>
-            <w:rPr>
-              <w:rFonts w:cs="Arial"/>
-              <w:sz w:val="24"/>
-              <w:szCs w:val="24"/>
-            </w:rPr>
-          </w:pPr>
-          <w:r>
-            <w:rPr>
-              <w:rFonts w:cs="Arial"/>
-              <w:sz w:val="24"/>
-              <w:szCs w:val="24"/>
-            </w:rPr>
-            <w:t>Full stack developer with background in security and DevOps.</w:t>
-          </w:r>
-          <w:r>
-            <w:rPr>
-              <w:rFonts w:cs="Arial"/>
-              <w:sz w:val="24"/>
-              <w:szCs w:val="24"/>
-            </w:rPr>
-            <w:br/>
-            <w:t>Bootcamp alumni; graduating w/</w:t>
-          </w:r>
-          <w:r>
-            <w:rPr>
-              <w:rFonts w:cs="Arial"/>
-              <w:sz w:val="24"/>
-              <w:szCs w:val="24"/>
-            </w:rPr>
-            <w:t xml:space="preserve"> </w:t>
-          </w:r>
-          <w:r>
-            <w:rPr>
-              <w:rFonts w:cs="Arial"/>
-              <w:sz w:val="24"/>
-              <w:szCs w:val="24"/>
-            </w:rPr>
-            <w:t>B.S. in Informatics</w:t>
-          </w:r>
-          <w:r>
-            <w:rPr>
-              <w:rFonts w:cs="Arial"/>
-              <w:sz w:val="24"/>
-              <w:szCs w:val="24"/>
-            </w:rPr>
-            <w:t xml:space="preserve"> June 2019</w:t>
-          </w:r>
-        </w:p>
-      </w:tc>
-      <w:tc>
-        <w:tcPr>
-          <w:tcW w:w="3780" w:type="dxa"/>
-          <w:tcBorders>
-            <w:top w:val="nil"/>
-            <w:left w:val="nil"/>
-            <w:bottom w:val="nil"/>
-            <w:right w:val="nil"/>
-          </w:tcBorders>
-          <w:shd w:val="clear" w:color="auto" w:fill="F1F8FF"/>
-          <w:vAlign w:val="center"/>
-        </w:tcPr>
-        <w:p>
-          <w:pPr>
-            <w:spacing w:line="276" w:lineRule="auto"/>
-            <w:ind w:right="90"/>
-            <w:jc w:val="right"/>
-            <w:rPr>
-              <w:rFonts w:cs="Arial"/>
-              <w:szCs w:val="20"/>
-            </w:rPr>
-          </w:pPr>
-          <w:r>
-            <w:rPr>
-              <w:rFonts w:cs="Arial"/>
-              <w:szCs w:val="20"/>
-            </w:rPr>
-            <w:t>https://</w:t>
-          </w:r>
-          <w:r>
-            <w:rPr>
-              <w:rFonts w:cs="Arial"/>
-              <w:szCs w:val="20"/>
-            </w:rPr>
-            <w:t>rykeller.com</w:t>
-          </w:r>
-        </w:p>
-        <w:p>
-          <w:pPr>
-            <w:spacing w:line="276" w:lineRule="auto"/>
-            <w:ind w:right="90"/>
-            <w:jc w:val="right"/>
-            <w:rPr>
-              <w:rFonts w:cs="Arial"/>
-              <w:szCs w:val="20"/>
-            </w:rPr>
-          </w:pPr>
-          <w:r>
-            <w:rPr>
-              <w:rFonts w:cs="Arial"/>
-              <w:szCs w:val="20"/>
-            </w:rPr>
-            <w:t>GitHub.com/</w:t>
-          </w:r>
-          <w:proofErr w:type="spellStart"/>
-          <w:r>
-            <w:rPr>
-              <w:rFonts w:cs="Arial"/>
-              <w:szCs w:val="20"/>
-            </w:rPr>
-            <w:t>RcKeller</w:t>
-          </w:r>
-          <w:proofErr w:type="spellEnd"/>
-        </w:p>
-        <w:p>
-          <w:pPr>
-            <w:spacing w:line="276" w:lineRule="auto"/>
-            <w:ind w:right="90"/>
-            <w:jc w:val="right"/>
-            <w:rPr>
-              <w:rFonts w:cs="Arial"/>
-              <w:sz w:val="24"/>
-            </w:rPr>
-          </w:pPr>
-          <w:r>
-            <w:rPr>
-              <w:rFonts w:cs="Arial"/>
-              <w:szCs w:val="20"/>
-            </w:rPr>
-            <w:t>rykeller@uw.edu</w:t>
-          </w:r>
-          <w:r>
-            <w:rPr>
-              <w:rFonts w:cs="Arial"/>
-              <w:szCs w:val="20"/>
-            </w:rPr>
-            <w:br/>
-          </w:r>
-          <w:r>
-            <w:rPr>
-              <w:rFonts w:cs="Arial"/>
-            </w:rPr>
-            <w:t>Seattle, WA</w:t>
-          </w:r>
-          <w:r>
-            <w:rPr>
-              <w:rFonts w:cs="Arial"/>
-            </w:rPr>
-            <w:t>;</w:t>
-          </w:r>
-          <w:r>
-            <w:rPr>
-              <w:rFonts w:cs="Arial"/>
-            </w:rPr>
-            <w:t xml:space="preserve"> Can Relocate</w:t>
-          </w:r>
-        </w:p>
-      </w:tc>
-    </w:tr>
-  </w:tbl>
-  <w:p>
-    <w:pPr>
-      <w:pStyle w:val="Header"/>
-      <w:rPr>
-        <w:rFonts w:cs="Arial"/>
-        <w:sz w:val="2"/>
-        <w:szCs w:val="2"/>
-      </w:rPr>
-    </w:pPr>
-  </w:p>
-</w:hdr>
-</file>
-
 <file path=word/numbering.xml><?xml version="1.0" encoding="utf-8"?>
 <w:numbering xmlns:wpc="http://schemas.microsoft.com/office/word/2010/wordprocessingCanvas" xmlns:cx="http://schemas.microsoft.com/office/drawing/2014/chartex" xmlns:cx1="http://schemas.microsoft.com/office/drawing/2015/9/8/chartex" xmlns:cx2="http://schemas.microsoft.com/office/drawing/2015/10/21/chartex" xmlns:cx3="http://schemas.microsoft.com/office/drawing/2016/5/9/chartex" xmlns:cx4="http://schemas.microsoft.com/office/drawing/2016/5/10/chartex" xmlns:cx5="http://schemas.microsoft.com/office/drawing/2016/5/11/chartex" xmlns:cx6="http://schemas.microsoft.com/office/drawing/2016/5/12/chartex" xmlns:cx7="http://schemas.microsoft.com/office/drawing/2016/5/13/chartex" xmlns:cx8="http://schemas.microsoft.com/office/drawing/2016/5/14/chartex" xmlns:mc="http://schemas.openxmlformats.org/markup-compatibility/2006" xmlns:aink="http://schemas.microsoft.com/office/drawing/2016/ink" xmlns:am3d="http://schemas.microsoft.com/office/drawing/2017/model3d" xmlns:o="urn:schemas-microsoft-com:office:office" xmlns:r="http://schemas.openxmlformats.org/officeDocument/2006/relationships" xmlns:m="http://schemas.openxmlformats.org/officeDocument/2006/math" xmlns:v="urn:schemas-microsoft-com:vml" xmlns:wp14="http://schemas.microsoft.com/office/word/2010/wordprocessingDrawing" xmlns:wp="http://schemas.openxmlformats.org/drawingml/2006/wordprocessingDrawing" xmlns:w10="urn:schemas-microsoft-com:office:word" xmlns:w="http://schemas.openxmlformats.org/wordprocessingml/2006/main" xmlns:w14="http://schemas.microsoft.com/office/word/2010/wordml" xmlns:w15="http://schemas.microsoft.com/office/word/2012/wordml" xmlns:w16cid="http://schemas.microsoft.com/office/word/2016/wordml/cid" xmlns:w16se="http://schemas.microsoft.com/office/word/2015/wordml/symex" xmlns:wpg="http://schemas.microsoft.com/office/word/2010/wordprocessingGroup" xmlns:wpi="http://schemas.microsoft.com/office/word/2010/wordprocessingInk" xmlns:wne="http://schemas.microsoft.com/office/word/2006/wordml" xmlns:wps="http://schemas.microsoft.com/office/word/2010/wordprocessingShape" mc:Ignorable="w14 w15 w16se w16cid wp14">
   <w:abstractNum w:abstractNumId="0" w15:restartNumberingAfterBreak="0">
+    <w:nsid w:val="1EEB44F5"/>
+    <w:multiLevelType w:val="hybridMultilevel"/>
+    <w:tmpl w:val="57FCF94A"/>
+    <w:lvl w:ilvl="0" w:tplc="04090001">
+      <w:start w:val="1"/>
+      <w:numFmt w:val="bullet"/>
+      <w:lvlText w:val=""/>
+      <w:lvlJc w:val="left"/>
+      <w:pPr>
+        <w:ind w:left="720" w:hanging="360"/>
+      </w:pPr>
+      <w:rPr>
+        <w:rFonts w:ascii="Symbol" w:hAnsi="Symbol" w:hint="default"/>
+      </w:rPr>
+    </w:lvl>
+    <w:lvl w:ilvl="1" w:tplc="04090003" w:tentative="1">
+      <w:start w:val="1"/>
+      <w:numFmt w:val="bullet"/>
+      <w:lvlText w:val="o"/>
+      <w:lvlJc w:val="left"/>
+      <w:pPr>
+        <w:ind w:left="1440" w:hanging="360"/>
+      </w:pPr>
+      <w:rPr>
+        <w:rFonts w:ascii="Courier New" w:hAnsi="Courier New" w:cs="Courier New" w:hint="default"/>
+      </w:rPr>
+    </w:lvl>
+    <w:lvl w:ilvl="2" w:tplc="04090005" w:tentative="1">
+      <w:start w:val="1"/>
+      <w:numFmt w:val="bullet"/>
+      <w:lvlText w:val=""/>
+      <w:lvlJc w:val="left"/>
+      <w:pPr>
+        <w:ind w:left="2160" w:hanging="360"/>
+      </w:pPr>
+      <w:rPr>
+        <w:rFonts w:ascii="Wingdings" w:hAnsi="Wingdings" w:hint="default"/>
+      </w:rPr>
+    </w:lvl>
+    <w:lvl w:ilvl="3" w:tplc="04090001" w:tentative="1">
+      <w:start w:val="1"/>
+      <w:numFmt w:val="bullet"/>
+      <w:lvlText w:val=""/>
+      <w:lvlJc w:val="left"/>
+      <w:pPr>
+        <w:ind w:left="2880" w:hanging="360"/>
+      </w:pPr>
+      <w:rPr>
+        <w:rFonts w:ascii="Symbol" w:hAnsi="Symbol" w:hint="default"/>
+      </w:rPr>
+    </w:lvl>
+    <w:lvl w:ilvl="4" w:tplc="04090003" w:tentative="1">
+      <w:start w:val="1"/>
+      <w:numFmt w:val="bullet"/>
+      <w:lvlText w:val="o"/>
+      <w:lvlJc w:val="left"/>
+      <w:pPr>
+        <w:ind w:left="3600" w:hanging="360"/>
+      </w:pPr>
+      <w:rPr>
+        <w:rFonts w:ascii="Courier New" w:hAnsi="Courier New" w:cs="Courier New" w:hint="default"/>
+      </w:rPr>
+    </w:lvl>
+    <w:lvl w:ilvl="5" w:tplc="04090005" w:tentative="1">
+      <w:start w:val="1"/>
+      <w:numFmt w:val="bullet"/>
+      <w:lvlText w:val=""/>
+      <w:lvlJc w:val="left"/>
+      <w:pPr>
+        <w:ind w:left="4320" w:hanging="360"/>
+      </w:pPr>
+      <w:rPr>
+        <w:rFonts w:ascii="Wingdings" w:hAnsi="Wingdings" w:hint="default"/>
+      </w:rPr>
+    </w:lvl>
+    <w:lvl w:ilvl="6" w:tplc="04090001" w:tentative="1">
+      <w:start w:val="1"/>
+      <w:numFmt w:val="bullet"/>
+      <w:lvlText w:val=""/>
+      <w:lvlJc w:val="left"/>
+      <w:pPr>
+        <w:ind w:left="5040" w:hanging="360"/>
+      </w:pPr>
+      <w:rPr>
+        <w:rFonts w:ascii="Symbol" w:hAnsi="Symbol" w:hint="default"/>
+      </w:rPr>
+    </w:lvl>
+    <w:lvl w:ilvl="7" w:tplc="04090003" w:tentative="1">
+      <w:start w:val="1"/>
+      <w:numFmt w:val="bullet"/>
+      <w:lvlText w:val="o"/>
+      <w:lvlJc w:val="left"/>
+      <w:pPr>
+        <w:ind w:left="5760" w:hanging="360"/>
+      </w:pPr>
+      <w:rPr>
+        <w:rFonts w:ascii="Courier New" w:hAnsi="Courier New" w:cs="Courier New" w:hint="default"/>
+      </w:rPr>
+    </w:lvl>
+    <w:lvl w:ilvl="8" w:tplc="04090005" w:tentative="1">
+      <w:start w:val="1"/>
+      <w:numFmt w:val="bullet"/>
+      <w:lvlText w:val=""/>
+      <w:lvlJc w:val="left"/>
+      <w:pPr>
+        <w:ind w:left="6480" w:hanging="360"/>
+      </w:pPr>
+      <w:rPr>
+        <w:rFonts w:ascii="Wingdings" w:hAnsi="Wingdings" w:hint="default"/>
+      </w:rPr>
+    </w:lvl>
+  </w:abstractNum>
+  <w:abstractNum w:abstractNumId="1" w15:restartNumberingAfterBreak="0">
     <w:nsid w:val="23F64565"/>
     <w:multiLevelType w:val="hybridMultilevel"/>
     <w:tmpl w:val="FB080600"/>
@@ -2001,7 +2163,7 @@
       </w:rPr>
     </w:lvl>
   </w:abstractNum>
-  <w:abstractNum w:abstractNumId="1" w15:restartNumberingAfterBreak="0">
+  <w:abstractNum w:abstractNumId="2" w15:restartNumberingAfterBreak="0">
     <w:nsid w:val="588F3776"/>
     <w:multiLevelType w:val="hybridMultilevel"/>
     <w:tmpl w:val="ECF27D7C"/>
@@ -2213,7 +2375,7 @@
       </w:rPr>
     </w:lvl>
   </w:abstractNum>
-  <w:abstractNum w:abstractNumId="2" w15:restartNumberingAfterBreak="0">
+  <w:abstractNum w:abstractNumId="3" w15:restartNumberingAfterBreak="0">
     <w:nsid w:val="5EE07BE1"/>
     <w:multiLevelType w:val="hybridMultilevel"/>
     <w:tmpl w:val="6C5A27D8"/>
@@ -2425,7 +2587,7 @@
       </w:rPr>
     </w:lvl>
   </w:abstractNum>
-  <w:abstractNum w:abstractNumId="3" w15:restartNumberingAfterBreak="0">
+  <w:abstractNum w:abstractNumId="4" w15:restartNumberingAfterBreak="0">
     <w:nsid w:val="67C40C4D"/>
     <w:multiLevelType w:val="hybridMultilevel"/>
     <w:tmpl w:val="2B3E46E6"/>
@@ -2637,7 +2799,7 @@
       </w:rPr>
     </w:lvl>
   </w:abstractNum>
-  <w:abstractNum w:abstractNumId="4" w15:restartNumberingAfterBreak="0">
+  <w:abstractNum w:abstractNumId="5" w15:restartNumberingAfterBreak="0">
     <w:nsid w:val="77733BD7"/>
     <w:multiLevelType w:val="hybridMultilevel"/>
     <w:tmpl w:val="B484C79C"/>
@@ -2850,19 +3012,22 @@
     </w:lvl>
   </w:abstractNum>
   <w:num w:numId="1">
+    <w:abstractNumId w:val="2"/>
+  </w:num>
+  <w:num w:numId="2">
     <w:abstractNumId w:val="1"/>
   </w:num>
-  <w:num w:numId="2">
-    <w:abstractNumId w:val="0"/>
+  <w:num w:numId="3">
+    <w:abstractNumId w:val="4"/>
   </w:num>
-  <w:num w:numId="3">
+  <w:num w:numId="4">
     <w:abstractNumId w:val="3"/>
   </w:num>
-  <w:num w:numId="4">
-    <w:abstractNumId w:val="2"/>
+  <w:num w:numId="5">
+    <w:abstractNumId w:val="5"/>
   </w:num>
-  <w:num w:numId="5">
-    <w:abstractNumId w:val="4"/>
+  <w:num w:numId="6">
+    <w:abstractNumId w:val="0"/>
   </w:num>
 </w:numbering>
 </file>
@@ -3911,7 +4076,7 @@
 </file>
 
 <file path=customXml/itemProps1.xml><?xml version="1.0" encoding="utf-8"?>
-<ds:datastoreItem xmlns:ds="http://schemas.openxmlformats.org/officeDocument/2006/customXml" ds:itemID="{06C49667-3650-4E7C-A68C-487B62FF5C2F}">
+<ds:datastoreItem xmlns:ds="http://schemas.openxmlformats.org/officeDocument/2006/customXml" ds:itemID="{318609FB-DB8B-49B6-A425-716C67B3CE14}">
   <ds:schemaRefs>
     <ds:schemaRef ds:uri="http://schemas.openxmlformats.org/officeDocument/2006/bibliography"/>
   </ds:schemaRefs>

</xml_diff>